<commit_message>
Switches Roles from Sven and Joel and added the Signing line
</commit_message>
<xml_diff>
--- a/Abgabedokumente/Network_Snapshot_Appliance_Konzeptbericht_Team-NSA.docx
+++ b/Abgabedokumente/Network_Snapshot_Appliance_Konzeptbericht_Team-NSA.docx
@@ -2407,8 +2407,6 @@
       <w:r>
         <w:br w:type="page"/>
       </w:r>
-      <w:bookmarkStart w:id="2" w:name="_GoBack"/>
-      <w:bookmarkEnd w:id="2"/>
     </w:p>
     <w:p>
       <w:pPr>
@@ -2425,20 +2423,20 @@
         <w:spacing w:after="283"/>
         <w:ind w:left="432" w:hanging="432"/>
       </w:pPr>
-      <w:bookmarkStart w:id="3" w:name="_Toc410722963"/>
-      <w:bookmarkStart w:id="4" w:name="_Toc378079212"/>
-      <w:bookmarkStart w:id="5" w:name="_Toc286322560"/>
-      <w:bookmarkStart w:id="6" w:name="_Toc528056929"/>
+      <w:bookmarkStart w:id="2" w:name="_Toc410722963"/>
+      <w:bookmarkStart w:id="3" w:name="_Toc378079212"/>
+      <w:bookmarkStart w:id="4" w:name="_Toc286322560"/>
+      <w:bookmarkStart w:id="5" w:name="_Toc528056929"/>
       <w:bookmarkEnd w:id="0"/>
       <w:bookmarkEnd w:id="1"/>
       <w:r>
         <w:lastRenderedPageBreak/>
         <w:t>Zusammenfassung</w:t>
       </w:r>
+      <w:bookmarkEnd w:id="2"/>
       <w:bookmarkEnd w:id="3"/>
       <w:bookmarkEnd w:id="4"/>
       <w:bookmarkEnd w:id="5"/>
-      <w:bookmarkEnd w:id="6"/>
     </w:p>
     <w:p>
       <w:r>
@@ -2467,17 +2465,17 @@
         <w:spacing w:after="283"/>
         <w:ind w:left="432" w:hanging="432"/>
       </w:pPr>
-      <w:bookmarkStart w:id="7" w:name="_Toc410722964"/>
-      <w:bookmarkStart w:id="8" w:name="_Toc378079213"/>
-      <w:bookmarkStart w:id="9" w:name="_Toc286322561"/>
-      <w:bookmarkStart w:id="10" w:name="_Toc528056930"/>
+      <w:bookmarkStart w:id="6" w:name="_Toc410722964"/>
+      <w:bookmarkStart w:id="7" w:name="_Toc378079213"/>
+      <w:bookmarkStart w:id="8" w:name="_Toc286322561"/>
+      <w:bookmarkStart w:id="9" w:name="_Toc528056930"/>
       <w:r>
         <w:t>Systemanforderungen</w:t>
       </w:r>
+      <w:bookmarkEnd w:id="6"/>
       <w:bookmarkEnd w:id="7"/>
       <w:bookmarkEnd w:id="8"/>
       <w:bookmarkEnd w:id="9"/>
-      <w:bookmarkEnd w:id="10"/>
     </w:p>
     <w:p>
       <w:pPr>
@@ -2492,17 +2490,17 @@
         </w:tabs>
         <w:ind w:left="576" w:hanging="576"/>
       </w:pPr>
-      <w:bookmarkStart w:id="11" w:name="_Toc410722965"/>
-      <w:bookmarkStart w:id="12" w:name="_Toc378079214"/>
-      <w:bookmarkStart w:id="13" w:name="_Toc217802589"/>
-      <w:bookmarkStart w:id="14" w:name="_Toc528056931"/>
+      <w:bookmarkStart w:id="10" w:name="_Toc410722965"/>
+      <w:bookmarkStart w:id="11" w:name="_Toc378079214"/>
+      <w:bookmarkStart w:id="12" w:name="_Toc217802589"/>
+      <w:bookmarkStart w:id="13" w:name="_Toc528056931"/>
       <w:r>
         <w:t>Anforderungen an die Funktionalität</w:t>
       </w:r>
+      <w:bookmarkEnd w:id="10"/>
       <w:bookmarkEnd w:id="11"/>
       <w:bookmarkEnd w:id="12"/>
       <w:bookmarkEnd w:id="13"/>
-      <w:bookmarkEnd w:id="14"/>
     </w:p>
     <w:p>
       <w:pPr>
@@ -4726,17 +4724,17 @@
         </w:tabs>
         <w:ind w:left="576" w:hanging="576"/>
       </w:pPr>
-      <w:bookmarkStart w:id="15" w:name="_Toc410722966"/>
-      <w:bookmarkStart w:id="16" w:name="_Toc378079215"/>
-      <w:bookmarkStart w:id="17" w:name="_Toc217802590"/>
-      <w:bookmarkStart w:id="18" w:name="_Toc528056932"/>
+      <w:bookmarkStart w:id="14" w:name="_Toc410722966"/>
+      <w:bookmarkStart w:id="15" w:name="_Toc378079215"/>
+      <w:bookmarkStart w:id="16" w:name="_Toc217802590"/>
+      <w:bookmarkStart w:id="17" w:name="_Toc528056932"/>
       <w:r>
         <w:t>Anforderungen an die Informationssicherheit und den Datenschutz</w:t>
       </w:r>
+      <w:bookmarkEnd w:id="14"/>
       <w:bookmarkEnd w:id="15"/>
       <w:bookmarkEnd w:id="16"/>
       <w:bookmarkEnd w:id="17"/>
-      <w:bookmarkEnd w:id="18"/>
     </w:p>
     <w:p/>
     <w:tbl>
@@ -5158,17 +5156,17 @@
         <w:spacing w:after="283"/>
         <w:ind w:left="432" w:hanging="432"/>
       </w:pPr>
-      <w:bookmarkStart w:id="19" w:name="_Toc410722967"/>
-      <w:bookmarkStart w:id="20" w:name="_Toc378079216"/>
-      <w:bookmarkStart w:id="21" w:name="_Toc286322565"/>
-      <w:bookmarkStart w:id="22" w:name="_Toc528056933"/>
+      <w:bookmarkStart w:id="18" w:name="_Toc410722967"/>
+      <w:bookmarkStart w:id="19" w:name="_Toc378079216"/>
+      <w:bookmarkStart w:id="20" w:name="_Toc286322565"/>
+      <w:bookmarkStart w:id="21" w:name="_Toc528056933"/>
       <w:r>
         <w:t>Systemarchitektur</w:t>
       </w:r>
+      <w:bookmarkEnd w:id="18"/>
       <w:bookmarkEnd w:id="19"/>
       <w:bookmarkEnd w:id="20"/>
       <w:bookmarkEnd w:id="21"/>
-      <w:bookmarkEnd w:id="22"/>
     </w:p>
     <w:p>
       <w:pPr>
@@ -5237,18 +5235,18 @@
         </w:tabs>
         <w:ind w:left="576" w:hanging="576"/>
       </w:pPr>
-      <w:bookmarkStart w:id="23" w:name="_Toc410722968"/>
-      <w:bookmarkStart w:id="24" w:name="_Toc378079217"/>
-      <w:bookmarkStart w:id="25" w:name="_Toc217802592"/>
-      <w:bookmarkStart w:id="26" w:name="_Toc528056934"/>
+      <w:bookmarkStart w:id="22" w:name="_Toc410722968"/>
+      <w:bookmarkStart w:id="23" w:name="_Toc378079217"/>
+      <w:bookmarkStart w:id="24" w:name="_Toc217802592"/>
+      <w:bookmarkStart w:id="25" w:name="_Toc528056934"/>
       <w:r>
         <w:lastRenderedPageBreak/>
         <w:t>Gliederung der Lösung in Module</w:t>
       </w:r>
+      <w:bookmarkEnd w:id="22"/>
       <w:bookmarkEnd w:id="23"/>
       <w:bookmarkEnd w:id="24"/>
       <w:bookmarkEnd w:id="25"/>
-      <w:bookmarkEnd w:id="26"/>
     </w:p>
     <w:tbl>
       <w:tblPr>
@@ -5632,17 +5630,17 @@
         </w:tabs>
         <w:ind w:left="576" w:hanging="576"/>
       </w:pPr>
-      <w:bookmarkStart w:id="27" w:name="_Toc410722969"/>
-      <w:bookmarkStart w:id="28" w:name="_Toc378079218"/>
-      <w:bookmarkStart w:id="29" w:name="_Toc217802593"/>
-      <w:bookmarkStart w:id="30" w:name="_Toc528056935"/>
+      <w:bookmarkStart w:id="26" w:name="_Toc410722969"/>
+      <w:bookmarkStart w:id="27" w:name="_Toc378079218"/>
+      <w:bookmarkStart w:id="28" w:name="_Toc217802593"/>
+      <w:bookmarkStart w:id="29" w:name="_Toc528056935"/>
       <w:r>
         <w:t>Schnittstellen</w:t>
       </w:r>
+      <w:bookmarkEnd w:id="26"/>
       <w:bookmarkEnd w:id="27"/>
       <w:bookmarkEnd w:id="28"/>
       <w:bookmarkEnd w:id="29"/>
-      <w:bookmarkEnd w:id="30"/>
     </w:p>
     <w:tbl>
       <w:tblPr>
@@ -6050,12 +6048,12 @@
         <w:spacing w:after="283"/>
         <w:ind w:left="432" w:hanging="432"/>
       </w:pPr>
-      <w:bookmarkStart w:id="31" w:name="_Toc528056936"/>
+      <w:bookmarkStart w:id="30" w:name="_Toc528056936"/>
       <w:r>
         <w:lastRenderedPageBreak/>
         <w:t>Testkonzept</w:t>
       </w:r>
-      <w:bookmarkEnd w:id="31"/>
+      <w:bookmarkEnd w:id="30"/>
     </w:p>
     <w:tbl>
       <w:tblPr>
@@ -6447,18 +6445,18 @@
         <w:spacing w:after="283"/>
         <w:ind w:left="432" w:hanging="432"/>
       </w:pPr>
-      <w:bookmarkStart w:id="32" w:name="_Toc410722971"/>
-      <w:bookmarkStart w:id="33" w:name="_Toc378079220"/>
-      <w:bookmarkStart w:id="34" w:name="_Toc528056937"/>
+      <w:bookmarkStart w:id="31" w:name="_Toc410722971"/>
+      <w:bookmarkStart w:id="32" w:name="_Toc378079220"/>
+      <w:bookmarkStart w:id="33" w:name="_Toc528056937"/>
       <w:r>
         <w:t>Weiterführ</w:t>
       </w:r>
       <w:r>
         <w:t>ung der Projektplanung</w:t>
       </w:r>
+      <w:bookmarkEnd w:id="31"/>
       <w:bookmarkEnd w:id="32"/>
       <w:bookmarkEnd w:id="33"/>
-      <w:bookmarkEnd w:id="34"/>
     </w:p>
     <w:p>
       <w:pPr>
@@ -6473,18 +6471,18 @@
         </w:tabs>
         <w:ind w:left="576" w:hanging="576"/>
       </w:pPr>
-      <w:bookmarkStart w:id="35" w:name="_Toc410722972"/>
-      <w:bookmarkStart w:id="36" w:name="_Toc378079221"/>
-      <w:bookmarkStart w:id="37" w:name="_Toc528056938"/>
+      <w:bookmarkStart w:id="34" w:name="_Toc410722972"/>
+      <w:bookmarkStart w:id="35" w:name="_Toc378079221"/>
+      <w:bookmarkStart w:id="36" w:name="_Toc528056938"/>
       <w:r>
         <w:t>Abgleich von Planung und tatsächlichem Verlauf der Phase</w:t>
       </w:r>
+      <w:bookmarkEnd w:id="34"/>
       <w:bookmarkEnd w:id="35"/>
-      <w:bookmarkEnd w:id="36"/>
       <w:r>
         <w:t xml:space="preserve"> Konzept</w:t>
       </w:r>
-      <w:bookmarkEnd w:id="37"/>
+      <w:bookmarkEnd w:id="36"/>
     </w:p>
     <w:p>
       <w:pPr>
@@ -6494,7 +6492,7 @@
           <w:numId w:val="0"/>
         </w:numPr>
       </w:pPr>
-      <w:bookmarkStart w:id="38" w:name="_Toc528056939"/>
+      <w:bookmarkStart w:id="37" w:name="_Toc528056939"/>
       <w:r>
         <w:t>5.1.1</w:t>
       </w:r>
@@ -6502,7 +6500,7 @@
         <w:tab/>
         <w:t>Abgleichung Risiken</w:t>
       </w:r>
-      <w:bookmarkEnd w:id="38"/>
+      <w:bookmarkEnd w:id="37"/>
     </w:p>
     <w:tbl>
       <w:tblPr>
@@ -6678,18 +6676,18 @@
           <w:i/>
         </w:rPr>
       </w:pPr>
-      <w:bookmarkStart w:id="39" w:name="_Toc410722973"/>
-      <w:bookmarkStart w:id="40" w:name="_Toc378079222"/>
-      <w:bookmarkStart w:id="41" w:name="_Toc528056940"/>
+      <w:bookmarkStart w:id="38" w:name="_Toc410722973"/>
+      <w:bookmarkStart w:id="39" w:name="_Toc378079222"/>
+      <w:bookmarkStart w:id="40" w:name="_Toc528056940"/>
       <w:r>
         <w:t xml:space="preserve">Aktualisierung der </w:t>
       </w:r>
       <w:r>
         <w:t>Risikosituation</w:t>
       </w:r>
+      <w:bookmarkEnd w:id="38"/>
       <w:bookmarkEnd w:id="39"/>
       <w:bookmarkEnd w:id="40"/>
-      <w:bookmarkEnd w:id="41"/>
     </w:p>
     <w:tbl>
       <w:tblPr>
@@ -7291,9 +7289,9 @@
           <w:i/>
         </w:rPr>
       </w:pPr>
-      <w:bookmarkStart w:id="42" w:name="_Toc410722974"/>
-      <w:bookmarkStart w:id="43" w:name="_Toc378079223"/>
-      <w:bookmarkStart w:id="44" w:name="_Toc528056941"/>
+      <w:bookmarkStart w:id="41" w:name="_Toc410722974"/>
+      <w:bookmarkStart w:id="42" w:name="_Toc378079223"/>
+      <w:bookmarkStart w:id="43" w:name="_Toc528056941"/>
       <w:r>
         <w:t>Planung</w:t>
       </w:r>
@@ -7303,9 +7301,9 @@
       <w:r>
         <w:t>der nächsten Phase</w:t>
       </w:r>
+      <w:bookmarkEnd w:id="41"/>
       <w:bookmarkEnd w:id="42"/>
       <w:bookmarkEnd w:id="43"/>
-      <w:bookmarkEnd w:id="44"/>
     </w:p>
     <w:tbl>
       <w:tblPr>
@@ -7416,7 +7414,13 @@
               <w:rPr>
                 <w:color w:val="00B050"/>
               </w:rPr>
-              <w:t xml:space="preserve">Sven </w:t>
+              <w:t>Joel</w:t>
+            </w:r>
+            <w:r>
+              <w:rPr>
+                <w:color w:val="00B050"/>
+              </w:rPr>
+              <w:t xml:space="preserve"> </w:t>
             </w:r>
             <w:r>
               <w:t xml:space="preserve">/ </w:t>
@@ -7425,7 +7429,7 @@
               <w:rPr>
                 <w:color w:val="FF0000"/>
               </w:rPr>
-              <w:t>Sven</w:t>
+              <w:t>Joel</w:t>
             </w:r>
             <w:r>
               <w:rPr>
@@ -7511,7 +7515,7 @@
               <w:rPr>
                 <w:color w:val="00B050"/>
               </w:rPr>
-              <w:t>Joel</w:t>
+              <w:t>Sven</w:t>
             </w:r>
             <w:r>
               <w:rPr>
@@ -7936,6 +7940,38 @@
         <w:pStyle w:val="Textkrper"/>
         <w:spacing w:after="0"/>
       </w:pPr>
+    </w:p>
+    <w:p>
+      <w:pPr>
+        <w:pStyle w:val="Textkrper"/>
+        <w:spacing w:after="0"/>
+      </w:pPr>
+      <w:r>
+        <w:t>Unterschrift Auftraggeber:</w:t>
+      </w:r>
+    </w:p>
+    <w:p>
+      <w:pPr>
+        <w:pStyle w:val="Textkrper"/>
+        <w:spacing w:after="0"/>
+      </w:pPr>
+      <w:bookmarkStart w:id="44" w:name="_GoBack"/>
+      <w:bookmarkEnd w:id="44"/>
+    </w:p>
+    <w:p>
+      <w:pPr>
+        <w:pStyle w:val="Textkrper"/>
+        <w:spacing w:after="0"/>
+      </w:pPr>
+    </w:p>
+    <w:p>
+      <w:pPr>
+        <w:pStyle w:val="Textkrper"/>
+        <w:spacing w:after="0"/>
+      </w:pPr>
+      <w:r>
+        <w:t>_______________________</w:t>
+      </w:r>
     </w:p>
     <w:p>
       <w:pPr>
@@ -12388,7 +12424,7 @@
 </file>
 
 <file path=customXml/itemProps1.xml><?xml version="1.0" encoding="utf-8"?>
-<ds:datastoreItem xmlns:ds="http://schemas.openxmlformats.org/officeDocument/2006/customXml" ds:itemID="{F7D1F46B-C724-4D63-B4A5-D1859BF1D687}">
+<ds:datastoreItem xmlns:ds="http://schemas.openxmlformats.org/officeDocument/2006/customXml" ds:itemID="{1961D178-BC3D-4782-ACEC-53E38486BCAA}">
   <ds:schemaRefs>
     <ds:schemaRef ds:uri="http://schemas.openxmlformats.org/officeDocument/2006/bibliography"/>
   </ds:schemaRefs>

</xml_diff>